<commit_message>
More work on Analysis
</commit_message>
<xml_diff>
--- a/Analysis.docx
+++ b/Analysis.docx
@@ -60,7 +60,13 @@
         <w:rPr>
           <w:szCs w:val="52"/>
         </w:rPr>
-        <w:t>StreamLabs</w:t>
+        <w:t>Stream</w:t>
+      </w:r>
+      <w:r>
+        <w:rPr>
+          <w:szCs w:val="52"/>
+        </w:rPr>
+        <w:t>Elements</w:t>
       </w:r>
       <w:proofErr w:type="spellEnd"/>
       <w:r>
@@ -216,7 +222,7 @@
                     <pic:cNvPicPr/>
                   </pic:nvPicPr>
                   <pic:blipFill>
-                    <a:blip r:embed="rId4" cstate="print">
+                    <a:blip r:embed="rId5" cstate="print">
                       <a:extLst>
                         <a:ext uri="{28A0092B-C50C-407E-A947-70E740481C1C}">
                           <a14:useLocalDpi xmlns:a14="http://schemas.microsoft.com/office/drawing/2010/main" val="0"/>
@@ -272,24 +278,16 @@
         <w:rPr>
           <w:szCs w:val="52"/>
         </w:rPr>
-        <w:t xml:space="preserve"> using GET and the latter </w:t>
-      </w:r>
+        <w:t xml:space="preserve"> using GET and the latter POST.</w:t>
+      </w:r>
+    </w:p>
+    <w:p>
+      <w:pPr>
+        <w:rPr>
+          <w:szCs w:val="52"/>
+        </w:rPr>
+      </w:pPr>
       <w:proofErr w:type="spellStart"/>
-      <w:r>
-        <w:rPr>
-          <w:szCs w:val="52"/>
-        </w:rPr>
-        <w:t>POST.</w:t>
-      </w:r>
-      <w:bookmarkStart w:id="0" w:name="_GoBack"/>
-      <w:bookmarkEnd w:id="0"/>
-    </w:p>
-    <w:p>
-      <w:pPr>
-        <w:rPr>
-          <w:szCs w:val="52"/>
-        </w:rPr>
-      </w:pPr>
       <w:r>
         <w:rPr>
           <w:szCs w:val="52"/>
@@ -381,7 +379,7 @@
                     <pic:cNvPicPr/>
                   </pic:nvPicPr>
                   <pic:blipFill>
-                    <a:blip r:embed="rId5">
+                    <a:blip r:embed="rId6">
                       <a:extLst>
                         <a:ext uri="{28A0092B-C50C-407E-A947-70E740481C1C}">
                           <a14:useLocalDpi xmlns:a14="http://schemas.microsoft.com/office/drawing/2010/main" val="0"/>
@@ -508,10 +506,1066 @@
     </w:p>
     <w:p>
       <w:pPr>
-        <w:rPr>
-          <w:szCs w:val="52"/>
-        </w:rPr>
-      </w:pPr>
+        <w:pStyle w:val="ListParagraph"/>
+        <w:numPr>
+          <w:ilvl w:val="0"/>
+          <w:numId w:val="1"/>
+        </w:numPr>
+        <w:rPr>
+          <w:szCs w:val="52"/>
+        </w:rPr>
+      </w:pPr>
+      <w:r>
+        <w:rPr>
+          <w:szCs w:val="52"/>
+        </w:rPr>
+        <w:t>Web API</w:t>
+      </w:r>
+    </w:p>
+    <w:p>
+      <w:pPr>
+        <w:pStyle w:val="ListParagraph"/>
+        <w:numPr>
+          <w:ilvl w:val="1"/>
+          <w:numId w:val="1"/>
+        </w:numPr>
+        <w:rPr>
+          <w:szCs w:val="52"/>
+        </w:rPr>
+      </w:pPr>
+      <w:r>
+        <w:rPr>
+          <w:szCs w:val="52"/>
+        </w:rPr>
+        <w:t>Interacts with a fully normalised database</w:t>
+      </w:r>
+    </w:p>
+    <w:p>
+      <w:pPr>
+        <w:pStyle w:val="ListParagraph"/>
+        <w:numPr>
+          <w:ilvl w:val="1"/>
+          <w:numId w:val="1"/>
+        </w:numPr>
+        <w:rPr>
+          <w:szCs w:val="52"/>
+        </w:rPr>
+      </w:pPr>
+      <w:r>
+        <w:rPr>
+          <w:szCs w:val="52"/>
+        </w:rPr>
+        <w:t>Ability to respond to GET requests</w:t>
+      </w:r>
+    </w:p>
+    <w:p>
+      <w:pPr>
+        <w:pStyle w:val="ListParagraph"/>
+        <w:numPr>
+          <w:ilvl w:val="2"/>
+          <w:numId w:val="1"/>
+        </w:numPr>
+        <w:rPr>
+          <w:szCs w:val="52"/>
+        </w:rPr>
+      </w:pPr>
+      <w:r>
+        <w:rPr>
+          <w:szCs w:val="52"/>
+        </w:rPr>
+        <w:t xml:space="preserve"> </w:t>
+      </w:r>
+      <w:r>
+        <w:rPr>
+          <w:szCs w:val="52"/>
+        </w:rPr>
+        <w:t>Users and Accounts on an individual basis</w:t>
+      </w:r>
+    </w:p>
+    <w:p>
+      <w:pPr>
+        <w:pStyle w:val="ListParagraph"/>
+        <w:numPr>
+          <w:ilvl w:val="2"/>
+          <w:numId w:val="1"/>
+        </w:numPr>
+        <w:rPr>
+          <w:szCs w:val="52"/>
+        </w:rPr>
+      </w:pPr>
+      <w:r>
+        <w:rPr>
+          <w:szCs w:val="52"/>
+        </w:rPr>
+        <w:t xml:space="preserve"> </w:t>
+      </w:r>
+      <w:r>
+        <w:rPr>
+          <w:szCs w:val="52"/>
+        </w:rPr>
+        <w:t>All Users or Accounts</w:t>
+      </w:r>
+    </w:p>
+    <w:p>
+      <w:pPr>
+        <w:pStyle w:val="ListParagraph"/>
+        <w:numPr>
+          <w:ilvl w:val="1"/>
+          <w:numId w:val="1"/>
+        </w:numPr>
+        <w:rPr>
+          <w:szCs w:val="52"/>
+        </w:rPr>
+      </w:pPr>
+      <w:r>
+        <w:rPr>
+          <w:szCs w:val="52"/>
+        </w:rPr>
+        <w:t>Ability to respond to POST requests</w:t>
+      </w:r>
+    </w:p>
+    <w:p>
+      <w:pPr>
+        <w:pStyle w:val="ListParagraph"/>
+        <w:numPr>
+          <w:ilvl w:val="2"/>
+          <w:numId w:val="1"/>
+        </w:numPr>
+        <w:rPr>
+          <w:szCs w:val="52"/>
+        </w:rPr>
+      </w:pPr>
+      <w:r>
+        <w:rPr>
+          <w:szCs w:val="52"/>
+        </w:rPr>
+        <w:t xml:space="preserve"> User from </w:t>
+      </w:r>
+      <w:proofErr w:type="spellStart"/>
+      <w:r>
+        <w:rPr>
+          <w:szCs w:val="52"/>
+        </w:rPr>
+        <w:t>DiscordID</w:t>
+      </w:r>
+      <w:proofErr w:type="spellEnd"/>
+      <w:r>
+        <w:rPr>
+          <w:szCs w:val="52"/>
+        </w:rPr>
+        <w:t xml:space="preserve"> and/or </w:t>
+      </w:r>
+      <w:proofErr w:type="spellStart"/>
+      <w:r>
+        <w:rPr>
+          <w:szCs w:val="52"/>
+        </w:rPr>
+        <w:t>TwitchID</w:t>
+      </w:r>
+      <w:proofErr w:type="spellEnd"/>
+    </w:p>
+    <w:p>
+      <w:pPr>
+        <w:pStyle w:val="ListParagraph"/>
+        <w:numPr>
+          <w:ilvl w:val="2"/>
+          <w:numId w:val="1"/>
+        </w:numPr>
+        <w:rPr>
+          <w:szCs w:val="52"/>
+        </w:rPr>
+      </w:pPr>
+      <w:r>
+        <w:rPr>
+          <w:szCs w:val="52"/>
+        </w:rPr>
+        <w:t xml:space="preserve"> Create &amp; Update &amp; Delete User</w:t>
+      </w:r>
+    </w:p>
+    <w:p>
+      <w:pPr>
+        <w:pStyle w:val="ListParagraph"/>
+        <w:numPr>
+          <w:ilvl w:val="2"/>
+          <w:numId w:val="1"/>
+        </w:numPr>
+        <w:rPr>
+          <w:szCs w:val="52"/>
+        </w:rPr>
+      </w:pPr>
+      <w:r>
+        <w:rPr>
+          <w:szCs w:val="52"/>
+        </w:rPr>
+        <w:t xml:space="preserve"> Give &amp; Take &amp; Set Account</w:t>
+      </w:r>
+    </w:p>
+    <w:p>
+      <w:pPr>
+        <w:pStyle w:val="ListParagraph"/>
+        <w:numPr>
+          <w:ilvl w:val="2"/>
+          <w:numId w:val="1"/>
+        </w:numPr>
+        <w:rPr>
+          <w:szCs w:val="52"/>
+        </w:rPr>
+      </w:pPr>
+      <w:r>
+        <w:rPr>
+          <w:szCs w:val="52"/>
+        </w:rPr>
+        <w:t xml:space="preserve"> 0Auth</w:t>
+      </w:r>
+    </w:p>
+    <w:p>
+      <w:pPr>
+        <w:pStyle w:val="ListParagraph"/>
+        <w:numPr>
+          <w:ilvl w:val="2"/>
+          <w:numId w:val="1"/>
+        </w:numPr>
+        <w:rPr>
+          <w:szCs w:val="52"/>
+        </w:rPr>
+      </w:pPr>
+      <w:r>
+        <w:rPr>
+          <w:szCs w:val="52"/>
+        </w:rPr>
+        <w:t xml:space="preserve"> Check </w:t>
+      </w:r>
+      <w:proofErr w:type="spellStart"/>
+      <w:r>
+        <w:rPr>
+          <w:szCs w:val="52"/>
+        </w:rPr>
+        <w:t>AuthToken</w:t>
+      </w:r>
+      <w:proofErr w:type="spellEnd"/>
+    </w:p>
+    <w:p>
+      <w:pPr>
+        <w:pStyle w:val="ListParagraph"/>
+        <w:numPr>
+          <w:ilvl w:val="2"/>
+          <w:numId w:val="1"/>
+        </w:numPr>
+        <w:rPr>
+          <w:szCs w:val="52"/>
+        </w:rPr>
+      </w:pPr>
+      <w:r>
+        <w:rPr>
+          <w:szCs w:val="52"/>
+        </w:rPr>
+        <w:t xml:space="preserve"> View Log</w:t>
+      </w:r>
+    </w:p>
+    <w:p>
+      <w:pPr>
+        <w:pStyle w:val="ListParagraph"/>
+        <w:numPr>
+          <w:ilvl w:val="0"/>
+          <w:numId w:val="1"/>
+        </w:numPr>
+        <w:rPr>
+          <w:szCs w:val="52"/>
+        </w:rPr>
+      </w:pPr>
+      <w:r>
+        <w:rPr>
+          <w:szCs w:val="52"/>
+        </w:rPr>
+        <w:t>Apache Server to redirect traffic from SSL enabled external connection</w:t>
+      </w:r>
+    </w:p>
+    <w:p>
+      <w:pPr>
+        <w:pStyle w:val="ListParagraph"/>
+        <w:numPr>
+          <w:ilvl w:val="0"/>
+          <w:numId w:val="1"/>
+        </w:numPr>
+        <w:rPr>
+          <w:szCs w:val="52"/>
+        </w:rPr>
+      </w:pPr>
+      <w:r>
+        <w:rPr>
+          <w:szCs w:val="52"/>
+        </w:rPr>
+        <w:t>Objects to represent database tables</w:t>
+      </w:r>
+    </w:p>
+    <w:p>
+      <w:pPr>
+        <w:pStyle w:val="ListParagraph"/>
+        <w:numPr>
+          <w:ilvl w:val="1"/>
+          <w:numId w:val="1"/>
+        </w:numPr>
+        <w:rPr>
+          <w:szCs w:val="52"/>
+        </w:rPr>
+      </w:pPr>
+      <w:r>
+        <w:rPr>
+          <w:szCs w:val="52"/>
+        </w:rPr>
+        <w:t>User</w:t>
+      </w:r>
+    </w:p>
+    <w:p>
+      <w:pPr>
+        <w:pStyle w:val="ListParagraph"/>
+        <w:numPr>
+          <w:ilvl w:val="1"/>
+          <w:numId w:val="1"/>
+        </w:numPr>
+        <w:rPr>
+          <w:szCs w:val="52"/>
+        </w:rPr>
+      </w:pPr>
+      <w:r>
+        <w:rPr>
+          <w:szCs w:val="52"/>
+        </w:rPr>
+        <w:t>Account</w:t>
+      </w:r>
+    </w:p>
+    <w:p>
+      <w:pPr>
+        <w:pStyle w:val="ListParagraph"/>
+        <w:numPr>
+          <w:ilvl w:val="1"/>
+          <w:numId w:val="1"/>
+        </w:numPr>
+        <w:rPr>
+          <w:szCs w:val="52"/>
+        </w:rPr>
+      </w:pPr>
+      <w:r>
+        <w:rPr>
+          <w:szCs w:val="52"/>
+        </w:rPr>
+        <w:t>0Auth Token</w:t>
+      </w:r>
+    </w:p>
+    <w:p>
+      <w:pPr>
+        <w:pStyle w:val="ListParagraph"/>
+        <w:numPr>
+          <w:ilvl w:val="0"/>
+          <w:numId w:val="1"/>
+        </w:numPr>
+        <w:rPr>
+          <w:szCs w:val="52"/>
+        </w:rPr>
+      </w:pPr>
+      <w:r>
+        <w:rPr>
+          <w:szCs w:val="52"/>
+        </w:rPr>
+        <w:t>Discord-Twitch Bot</w:t>
+      </w:r>
+    </w:p>
+    <w:p>
+      <w:pPr>
+        <w:pStyle w:val="ListParagraph"/>
+        <w:numPr>
+          <w:ilvl w:val="1"/>
+          <w:numId w:val="1"/>
+        </w:numPr>
+        <w:rPr>
+          <w:szCs w:val="52"/>
+        </w:rPr>
+      </w:pPr>
+      <w:r>
+        <w:rPr>
+          <w:szCs w:val="52"/>
+        </w:rPr>
+        <w:t xml:space="preserve">Use of Discord.Net and </w:t>
+      </w:r>
+      <w:proofErr w:type="spellStart"/>
+      <w:r>
+        <w:rPr>
+          <w:szCs w:val="52"/>
+        </w:rPr>
+        <w:t>TwitchLib</w:t>
+      </w:r>
+      <w:proofErr w:type="spellEnd"/>
+      <w:r>
+        <w:rPr>
+          <w:szCs w:val="52"/>
+        </w:rPr>
+        <w:t xml:space="preserve"> C# Libraries</w:t>
+      </w:r>
+    </w:p>
+    <w:p>
+      <w:pPr>
+        <w:pStyle w:val="ListParagraph"/>
+        <w:numPr>
+          <w:ilvl w:val="1"/>
+          <w:numId w:val="1"/>
+        </w:numPr>
+        <w:rPr>
+          <w:szCs w:val="52"/>
+        </w:rPr>
+      </w:pPr>
+      <w:r>
+        <w:rPr>
+          <w:szCs w:val="52"/>
+        </w:rPr>
+        <w:t xml:space="preserve">Interaction with </w:t>
+      </w:r>
+      <w:proofErr w:type="spellStart"/>
+      <w:r>
+        <w:rPr>
+          <w:szCs w:val="52"/>
+        </w:rPr>
+        <w:t>Yo</w:t>
+      </w:r>
+      <w:r>
+        <w:rPr>
+          <w:szCs w:val="52"/>
+        </w:rPr>
+        <w:t>utube’s</w:t>
+      </w:r>
+      <w:proofErr w:type="spellEnd"/>
+      <w:r>
+        <w:rPr>
+          <w:szCs w:val="52"/>
+        </w:rPr>
+        <w:t xml:space="preserve">’, </w:t>
+      </w:r>
+      <w:proofErr w:type="spellStart"/>
+      <w:r>
+        <w:rPr>
+          <w:szCs w:val="52"/>
+        </w:rPr>
+        <w:t>Nightbots</w:t>
+      </w:r>
+      <w:proofErr w:type="spellEnd"/>
+      <w:r>
+        <w:rPr>
+          <w:szCs w:val="52"/>
+        </w:rPr>
+        <w:t xml:space="preserve">’, </w:t>
+      </w:r>
+      <w:proofErr w:type="spellStart"/>
+      <w:r>
+        <w:rPr>
+          <w:szCs w:val="52"/>
+        </w:rPr>
+        <w:t>StreamElements</w:t>
+      </w:r>
+      <w:proofErr w:type="spellEnd"/>
+      <w:r>
+        <w:rPr>
+          <w:szCs w:val="52"/>
+        </w:rPr>
+        <w:t>’ and our own Web API</w:t>
+      </w:r>
+    </w:p>
+    <w:p>
+      <w:pPr>
+        <w:pStyle w:val="ListParagraph"/>
+        <w:numPr>
+          <w:ilvl w:val="2"/>
+          <w:numId w:val="1"/>
+        </w:numPr>
+        <w:rPr>
+          <w:szCs w:val="52"/>
+        </w:rPr>
+      </w:pPr>
+      <w:r>
+        <w:rPr>
+          <w:szCs w:val="52"/>
+        </w:rPr>
+        <w:t>Perform 0Auth correctly in order to acquire Authorization tokens.</w:t>
+      </w:r>
+    </w:p>
+    <w:p>
+      <w:pPr>
+        <w:pStyle w:val="ListParagraph"/>
+        <w:numPr>
+          <w:ilvl w:val="1"/>
+          <w:numId w:val="1"/>
+        </w:numPr>
+        <w:rPr>
+          <w:szCs w:val="52"/>
+        </w:rPr>
+      </w:pPr>
+      <w:r>
+        <w:rPr>
+          <w:szCs w:val="52"/>
+        </w:rPr>
+        <w:t>Have easy to edit configuration files, to allow for easy customisability</w:t>
+      </w:r>
+    </w:p>
+    <w:p>
+      <w:pPr>
+        <w:pStyle w:val="ListParagraph"/>
+        <w:numPr>
+          <w:ilvl w:val="1"/>
+          <w:numId w:val="1"/>
+        </w:numPr>
+        <w:rPr>
+          <w:szCs w:val="52"/>
+        </w:rPr>
+      </w:pPr>
+      <w:r>
+        <w:rPr>
+          <w:szCs w:val="52"/>
+        </w:rPr>
+        <w:t>Reward Users for</w:t>
+      </w:r>
+    </w:p>
+    <w:p>
+      <w:pPr>
+        <w:pStyle w:val="ListParagraph"/>
+        <w:numPr>
+          <w:ilvl w:val="2"/>
+          <w:numId w:val="1"/>
+        </w:numPr>
+        <w:rPr>
+          <w:szCs w:val="52"/>
+        </w:rPr>
+      </w:pPr>
+      <w:r>
+        <w:rPr>
+          <w:szCs w:val="52"/>
+        </w:rPr>
+        <w:t xml:space="preserve"> Watching Stream</w:t>
+      </w:r>
+    </w:p>
+    <w:p>
+      <w:pPr>
+        <w:pStyle w:val="ListParagraph"/>
+        <w:numPr>
+          <w:ilvl w:val="2"/>
+          <w:numId w:val="1"/>
+        </w:numPr>
+        <w:rPr>
+          <w:szCs w:val="52"/>
+        </w:rPr>
+      </w:pPr>
+      <w:r>
+        <w:rPr>
+          <w:szCs w:val="52"/>
+        </w:rPr>
+        <w:t xml:space="preserve"> Messaging in Discord or Twitch</w:t>
+      </w:r>
+    </w:p>
+    <w:p>
+      <w:pPr>
+        <w:pStyle w:val="ListParagraph"/>
+        <w:numPr>
+          <w:ilvl w:val="1"/>
+          <w:numId w:val="1"/>
+        </w:numPr>
+        <w:rPr>
+          <w:szCs w:val="52"/>
+        </w:rPr>
+      </w:pPr>
+      <w:proofErr w:type="spellStart"/>
+      <w:r>
+        <w:rPr>
+          <w:szCs w:val="52"/>
+        </w:rPr>
+        <w:t>Twitch+Discord</w:t>
+      </w:r>
+      <w:proofErr w:type="spellEnd"/>
+      <w:r>
+        <w:rPr>
+          <w:szCs w:val="52"/>
+        </w:rPr>
+        <w:t xml:space="preserve"> User</w:t>
+      </w:r>
+    </w:p>
+    <w:p>
+      <w:pPr>
+        <w:pStyle w:val="ListParagraph"/>
+        <w:numPr>
+          <w:ilvl w:val="2"/>
+          <w:numId w:val="1"/>
+        </w:numPr>
+        <w:rPr>
+          <w:szCs w:val="52"/>
+        </w:rPr>
+      </w:pPr>
+      <w:r>
+        <w:rPr>
+          <w:szCs w:val="52"/>
+        </w:rPr>
+        <w:t>Ability to Pay other users</w:t>
+      </w:r>
+    </w:p>
+    <w:p>
+      <w:pPr>
+        <w:pStyle w:val="ListParagraph"/>
+        <w:numPr>
+          <w:ilvl w:val="2"/>
+          <w:numId w:val="1"/>
+        </w:numPr>
+        <w:rPr>
+          <w:szCs w:val="52"/>
+        </w:rPr>
+      </w:pPr>
+      <w:r>
+        <w:rPr>
+          <w:szCs w:val="52"/>
+        </w:rPr>
+        <w:t>Gamble / Slot, Slot has lower odds but higher multiplier</w:t>
+      </w:r>
+    </w:p>
+    <w:p>
+      <w:pPr>
+        <w:pStyle w:val="ListParagraph"/>
+        <w:numPr>
+          <w:ilvl w:val="2"/>
+          <w:numId w:val="1"/>
+        </w:numPr>
+        <w:rPr>
+          <w:szCs w:val="52"/>
+        </w:rPr>
+      </w:pPr>
+      <w:r>
+        <w:rPr>
+          <w:szCs w:val="52"/>
+        </w:rPr>
+        <w:t>Duel another user, to win or lose the duel amount</w:t>
+      </w:r>
+    </w:p>
+    <w:p>
+      <w:pPr>
+        <w:pStyle w:val="ListParagraph"/>
+        <w:numPr>
+          <w:ilvl w:val="2"/>
+          <w:numId w:val="1"/>
+        </w:numPr>
+        <w:rPr>
+          <w:szCs w:val="52"/>
+        </w:rPr>
+      </w:pPr>
+      <w:r>
+        <w:rPr>
+          <w:szCs w:val="52"/>
+        </w:rPr>
+        <w:t>Easily add simple “echo” commands, like social platforms</w:t>
+      </w:r>
+    </w:p>
+    <w:p>
+      <w:pPr>
+        <w:pStyle w:val="ListParagraph"/>
+        <w:numPr>
+          <w:ilvl w:val="2"/>
+          <w:numId w:val="1"/>
+        </w:numPr>
+        <w:rPr>
+          <w:szCs w:val="52"/>
+        </w:rPr>
+      </w:pPr>
+      <w:r>
+        <w:rPr>
+          <w:szCs w:val="52"/>
+        </w:rPr>
+        <w:t xml:space="preserve">View the latest video on the </w:t>
+      </w:r>
+      <w:proofErr w:type="spellStart"/>
+      <w:r>
+        <w:rPr>
+          <w:szCs w:val="52"/>
+        </w:rPr>
+        <w:t>youtube</w:t>
+      </w:r>
+      <w:proofErr w:type="spellEnd"/>
+      <w:r>
+        <w:rPr>
+          <w:szCs w:val="52"/>
+        </w:rPr>
+        <w:t xml:space="preserve"> channel</w:t>
+      </w:r>
+    </w:p>
+    <w:p>
+      <w:pPr>
+        <w:pStyle w:val="ListParagraph"/>
+        <w:numPr>
+          <w:ilvl w:val="1"/>
+          <w:numId w:val="1"/>
+        </w:numPr>
+        <w:rPr>
+          <w:szCs w:val="52"/>
+        </w:rPr>
+      </w:pPr>
+      <w:r>
+        <w:rPr>
+          <w:szCs w:val="52"/>
+        </w:rPr>
+        <w:t>Twitch</w:t>
+      </w:r>
+      <w:r>
+        <w:rPr>
+          <w:szCs w:val="52"/>
+        </w:rPr>
+        <w:t xml:space="preserve"> User</w:t>
+      </w:r>
+    </w:p>
+    <w:p>
+      <w:pPr>
+        <w:pStyle w:val="ListParagraph"/>
+        <w:numPr>
+          <w:ilvl w:val="2"/>
+          <w:numId w:val="1"/>
+        </w:numPr>
+        <w:rPr>
+          <w:szCs w:val="52"/>
+        </w:rPr>
+      </w:pPr>
+      <w:r>
+        <w:rPr>
+          <w:szCs w:val="52"/>
+        </w:rPr>
+        <w:t>Fish, cast a “line” and gain a “item” which has an equivalent value</w:t>
+      </w:r>
+    </w:p>
+    <w:p>
+      <w:pPr>
+        <w:pStyle w:val="ListParagraph"/>
+        <w:numPr>
+          <w:ilvl w:val="2"/>
+          <w:numId w:val="1"/>
+        </w:numPr>
+        <w:rPr>
+          <w:szCs w:val="52"/>
+        </w:rPr>
+      </w:pPr>
+      <w:r>
+        <w:rPr>
+          <w:szCs w:val="52"/>
+        </w:rPr>
+        <w:t>View information relating to the music player</w:t>
+      </w:r>
+    </w:p>
+    <w:p>
+      <w:pPr>
+        <w:pStyle w:val="ListParagraph"/>
+        <w:numPr>
+          <w:ilvl w:val="2"/>
+          <w:numId w:val="1"/>
+        </w:numPr>
+        <w:rPr>
+          <w:szCs w:val="52"/>
+        </w:rPr>
+      </w:pPr>
+      <w:r>
+        <w:rPr>
+          <w:szCs w:val="52"/>
+        </w:rPr>
+        <w:t>Request a song</w:t>
+      </w:r>
+    </w:p>
+    <w:p>
+      <w:pPr>
+        <w:pStyle w:val="ListParagraph"/>
+        <w:numPr>
+          <w:ilvl w:val="2"/>
+          <w:numId w:val="1"/>
+        </w:numPr>
+        <w:rPr>
+          <w:szCs w:val="52"/>
+        </w:rPr>
+      </w:pPr>
+      <w:r>
+        <w:rPr>
+          <w:szCs w:val="52"/>
+        </w:rPr>
+        <w:t>Cancel last requested song</w:t>
+      </w:r>
+    </w:p>
+    <w:p>
+      <w:pPr>
+        <w:pStyle w:val="ListParagraph"/>
+        <w:numPr>
+          <w:ilvl w:val="2"/>
+          <w:numId w:val="1"/>
+        </w:numPr>
+        <w:rPr>
+          <w:szCs w:val="52"/>
+        </w:rPr>
+      </w:pPr>
+      <w:r>
+        <w:rPr>
+          <w:szCs w:val="52"/>
+        </w:rPr>
+        <w:t>Alert, play a sound effect</w:t>
+      </w:r>
+    </w:p>
+    <w:p>
+      <w:pPr>
+        <w:pStyle w:val="ListParagraph"/>
+        <w:numPr>
+          <w:ilvl w:val="1"/>
+          <w:numId w:val="1"/>
+        </w:numPr>
+        <w:rPr>
+          <w:szCs w:val="52"/>
+        </w:rPr>
+      </w:pPr>
+      <w:proofErr w:type="spellStart"/>
+      <w:r>
+        <w:rPr>
+          <w:szCs w:val="52"/>
+        </w:rPr>
+        <w:t>Twitch+Discord</w:t>
+      </w:r>
+      <w:proofErr w:type="spellEnd"/>
+      <w:r>
+        <w:rPr>
+          <w:szCs w:val="52"/>
+        </w:rPr>
+        <w:t xml:space="preserve"> Moderator</w:t>
+      </w:r>
+    </w:p>
+    <w:p>
+      <w:pPr>
+        <w:pStyle w:val="ListParagraph"/>
+        <w:numPr>
+          <w:ilvl w:val="2"/>
+          <w:numId w:val="1"/>
+        </w:numPr>
+        <w:rPr>
+          <w:szCs w:val="52"/>
+        </w:rPr>
+      </w:pPr>
+      <w:r>
+        <w:rPr>
+          <w:szCs w:val="52"/>
+        </w:rPr>
+        <w:t>Give a user some currency</w:t>
+      </w:r>
+    </w:p>
+    <w:p>
+      <w:pPr>
+        <w:pStyle w:val="ListParagraph"/>
+        <w:numPr>
+          <w:ilvl w:val="2"/>
+          <w:numId w:val="1"/>
+        </w:numPr>
+        <w:rPr>
+          <w:szCs w:val="52"/>
+        </w:rPr>
+      </w:pPr>
+      <w:r>
+        <w:rPr>
+          <w:szCs w:val="52"/>
+        </w:rPr>
+        <w:t>Refresh the configuration files</w:t>
+      </w:r>
+    </w:p>
+    <w:p>
+      <w:pPr>
+        <w:pStyle w:val="ListParagraph"/>
+        <w:numPr>
+          <w:ilvl w:val="1"/>
+          <w:numId w:val="1"/>
+        </w:numPr>
+        <w:rPr>
+          <w:szCs w:val="52"/>
+        </w:rPr>
+      </w:pPr>
+      <w:r>
+        <w:rPr>
+          <w:szCs w:val="52"/>
+        </w:rPr>
+        <w:t>Twitch Moderator</w:t>
+      </w:r>
+    </w:p>
+    <w:p>
+      <w:pPr>
+        <w:pStyle w:val="ListParagraph"/>
+        <w:numPr>
+          <w:ilvl w:val="2"/>
+          <w:numId w:val="1"/>
+        </w:numPr>
+        <w:rPr>
+          <w:szCs w:val="52"/>
+        </w:rPr>
+      </w:pPr>
+      <w:r>
+        <w:rPr>
+          <w:szCs w:val="52"/>
+        </w:rPr>
+        <w:t>Set game or title of stream</w:t>
+      </w:r>
+    </w:p>
+    <w:p>
+      <w:pPr>
+        <w:pStyle w:val="ListParagraph"/>
+        <w:numPr>
+          <w:ilvl w:val="2"/>
+          <w:numId w:val="1"/>
+        </w:numPr>
+        <w:rPr>
+          <w:szCs w:val="52"/>
+        </w:rPr>
+      </w:pPr>
+      <w:r>
+        <w:rPr>
+          <w:szCs w:val="52"/>
+        </w:rPr>
+        <w:t>Remove a song from queue</w:t>
+      </w:r>
+    </w:p>
+    <w:p>
+      <w:pPr>
+        <w:pStyle w:val="ListParagraph"/>
+        <w:numPr>
+          <w:ilvl w:val="2"/>
+          <w:numId w:val="1"/>
+        </w:numPr>
+        <w:rPr>
+          <w:szCs w:val="52"/>
+        </w:rPr>
+      </w:pPr>
+      <w:r>
+        <w:rPr>
+          <w:szCs w:val="52"/>
+        </w:rPr>
+        <w:t>Play/pause or skip the song</w:t>
+      </w:r>
+    </w:p>
+    <w:p>
+      <w:pPr>
+        <w:rPr>
+          <w:sz w:val="32"/>
+          <w:szCs w:val="32"/>
+        </w:rPr>
+      </w:pPr>
+      <w:r>
+        <w:rPr>
+          <w:szCs w:val="52"/>
+        </w:rPr>
+        <w:br w:type="page"/>
+      </w:r>
+      <w:r>
+        <w:rPr>
+          <w:sz w:val="52"/>
+          <w:szCs w:val="52"/>
+        </w:rPr>
+        <w:lastRenderedPageBreak/>
+        <w:t>Interview</w:t>
+      </w:r>
+      <w:r>
+        <w:rPr>
+          <w:sz w:val="32"/>
+          <w:szCs w:val="32"/>
+        </w:rPr>
+        <w:t xml:space="preserve"> </w:t>
+      </w:r>
+      <w:r>
+        <w:rPr>
+          <w:sz w:val="32"/>
+          <w:szCs w:val="32"/>
+        </w:rPr>
+        <w:t>W</w:t>
+      </w:r>
+      <w:r>
+        <w:rPr>
+          <w:sz w:val="32"/>
+          <w:szCs w:val="32"/>
+        </w:rPr>
+        <w:t>/</w:t>
+      </w:r>
+      <w:proofErr w:type="spellStart"/>
+      <w:r>
+        <w:rPr>
+          <w:sz w:val="32"/>
+          <w:szCs w:val="32"/>
+        </w:rPr>
+        <w:t>Harbonator</w:t>
+      </w:r>
+      <w:proofErr w:type="spellEnd"/>
+      <w:r>
+        <w:rPr>
+          <w:sz w:val="32"/>
+          <w:szCs w:val="32"/>
+        </w:rPr>
+        <w:t xml:space="preserve"> – The Main Client</w:t>
+      </w:r>
+    </w:p>
+    <w:p>
+      <w:r>
+        <w:t xml:space="preserve">Q: </w:t>
+      </w:r>
+      <w:r>
+        <w:t>What do you look for in a Viewer Reward Currency?</w:t>
+      </w:r>
+    </w:p>
+    <w:p>
+      <w:r>
+        <w:t>A: Mainly the simplicity for me to setup and maintain it. Our current system requires basically no work on my part, as all of the complexity is hidden away.</w:t>
+      </w:r>
+      <w:r>
+        <w:t xml:space="preserve"> Also the ability to fairly reward viewers which feels progressive and </w:t>
+      </w:r>
+      <w:proofErr w:type="spellStart"/>
+      <w:r>
+        <w:t>satisiying</w:t>
+      </w:r>
+      <w:proofErr w:type="spellEnd"/>
+      <w:r>
+        <w:t>.</w:t>
+      </w:r>
+    </w:p>
+    <w:p>
+      <w:r>
+        <w:t>Q: What is good about the current system?</w:t>
+      </w:r>
+    </w:p>
+    <w:p>
+      <w:r>
+        <w:t>A: It works consistently, also it was incredibly easy to setup and required no maintenance/upkeep on my end.</w:t>
+      </w:r>
+    </w:p>
+    <w:p>
+      <w:r>
+        <w:t>Q: What problems do you have with the current system?</w:t>
+      </w:r>
+    </w:p>
+    <w:p>
+      <w:r>
+        <w:t>A: The inability to create new features/commands grea</w:t>
+      </w:r>
+      <w:r>
+        <w:t>tly restricts what can be achieved and the rewards where quite lacklustre.</w:t>
+      </w:r>
+      <w:r>
+        <w:t xml:space="preserve"> </w:t>
+      </w:r>
+    </w:p>
+    <w:p>
+      <w:r>
+        <w:t>Q: What new features would you want in the new system?</w:t>
+      </w:r>
+    </w:p>
+    <w:p>
+      <w:r>
+        <w:t>A: A vast variety of rewards, easily customizable and easy for the user to interact with.</w:t>
+      </w:r>
+    </w:p>
+    <w:p>
+      <w:r>
+        <w:t>Q: How would you like people to be able to use the new system?</w:t>
+      </w:r>
+    </w:p>
+    <w:p>
+      <w:r>
+        <w:t>A: In twitch chat and discord. And perhaps with some sort of UI for stream or on a website.</w:t>
+      </w:r>
+      <w:bookmarkStart w:id="0" w:name="_GoBack"/>
+      <w:bookmarkEnd w:id="0"/>
     </w:p>
     <w:sectPr>
       <w:pgSz w:w="11906" w:h="16838"/>
@@ -521,6 +1575,100 @@
     </w:sectPr>
   </w:body>
 </w:document>
+</file>
+
+<file path=word/numbering.xml><?xml version="1.0" encoding="utf-8"?>
+<w:numbering xmlns:wpc="http://schemas.microsoft.com/office/word/2010/wordprocessingCanvas" xmlns:cx="http://schemas.microsoft.com/office/drawing/2014/chartex" xmlns:cx1="http://schemas.microsoft.com/office/drawing/2015/9/8/chartex" xmlns:mc="http://schemas.openxmlformats.org/markup-compatibility/2006" xmlns:o="urn:schemas-microsoft-com:office:office" xmlns:r="http://schemas.openxmlformats.org/officeDocument/2006/relationships" xmlns:m="http://schemas.openxmlformats.org/officeDocument/2006/math" xmlns:v="urn:schemas-microsoft-com:vml" xmlns:wp14="http://schemas.microsoft.com/office/word/2010/wordprocessingDrawing" xmlns:wp="http://schemas.openxmlformats.org/drawingml/2006/wordprocessingDrawing" xmlns:w10="urn:schemas-microsoft-com:office:word" xmlns:w="http://schemas.openxmlformats.org/wordprocessingml/2006/main" xmlns:w14="http://schemas.microsoft.com/office/word/2010/wordml" xmlns:w15="http://schemas.microsoft.com/office/word/2012/wordml" xmlns:w16se="http://schemas.microsoft.com/office/word/2015/wordml/symex" xmlns:wpg="http://schemas.microsoft.com/office/word/2010/wordprocessingGroup" xmlns:wpi="http://schemas.microsoft.com/office/word/2010/wordprocessingInk" xmlns:wne="http://schemas.microsoft.com/office/word/2006/wordml" xmlns:wps="http://schemas.microsoft.com/office/word/2010/wordprocessingShape" mc:Ignorable="w14 w15 w16se wp14">
+  <w:abstractNum w:abstractNumId="0" w15:restartNumberingAfterBreak="0">
+    <w:nsid w:val="3A8239DE"/>
+    <w:multiLevelType w:val="multilevel"/>
+    <w:tmpl w:val="0809001F"/>
+    <w:lvl w:ilvl="0">
+      <w:start w:val="1"/>
+      <w:numFmt w:val="decimal"/>
+      <w:lvlText w:val="%1."/>
+      <w:lvlJc w:val="left"/>
+      <w:pPr>
+        <w:ind w:left="360" w:hanging="360"/>
+      </w:pPr>
+    </w:lvl>
+    <w:lvl w:ilvl="1">
+      <w:start w:val="1"/>
+      <w:numFmt w:val="decimal"/>
+      <w:lvlText w:val="%1.%2."/>
+      <w:lvlJc w:val="left"/>
+      <w:pPr>
+        <w:ind w:left="792" w:hanging="432"/>
+      </w:pPr>
+    </w:lvl>
+    <w:lvl w:ilvl="2">
+      <w:start w:val="1"/>
+      <w:numFmt w:val="decimal"/>
+      <w:lvlText w:val="%1.%2.%3."/>
+      <w:lvlJc w:val="left"/>
+      <w:pPr>
+        <w:ind w:left="1224" w:hanging="504"/>
+      </w:pPr>
+    </w:lvl>
+    <w:lvl w:ilvl="3">
+      <w:start w:val="1"/>
+      <w:numFmt w:val="decimal"/>
+      <w:lvlText w:val="%1.%2.%3.%4."/>
+      <w:lvlJc w:val="left"/>
+      <w:pPr>
+        <w:ind w:left="1728" w:hanging="648"/>
+      </w:pPr>
+    </w:lvl>
+    <w:lvl w:ilvl="4">
+      <w:start w:val="1"/>
+      <w:numFmt w:val="decimal"/>
+      <w:lvlText w:val="%1.%2.%3.%4.%5."/>
+      <w:lvlJc w:val="left"/>
+      <w:pPr>
+        <w:ind w:left="2232" w:hanging="792"/>
+      </w:pPr>
+    </w:lvl>
+    <w:lvl w:ilvl="5">
+      <w:start w:val="1"/>
+      <w:numFmt w:val="decimal"/>
+      <w:lvlText w:val="%1.%2.%3.%4.%5.%6."/>
+      <w:lvlJc w:val="left"/>
+      <w:pPr>
+        <w:ind w:left="2736" w:hanging="936"/>
+      </w:pPr>
+    </w:lvl>
+    <w:lvl w:ilvl="6">
+      <w:start w:val="1"/>
+      <w:numFmt w:val="decimal"/>
+      <w:lvlText w:val="%1.%2.%3.%4.%5.%6.%7."/>
+      <w:lvlJc w:val="left"/>
+      <w:pPr>
+        <w:ind w:left="3240" w:hanging="1080"/>
+      </w:pPr>
+    </w:lvl>
+    <w:lvl w:ilvl="7">
+      <w:start w:val="1"/>
+      <w:numFmt w:val="decimal"/>
+      <w:lvlText w:val="%1.%2.%3.%4.%5.%6.%7.%8."/>
+      <w:lvlJc w:val="left"/>
+      <w:pPr>
+        <w:ind w:left="3744" w:hanging="1224"/>
+      </w:pPr>
+    </w:lvl>
+    <w:lvl w:ilvl="8">
+      <w:start w:val="1"/>
+      <w:numFmt w:val="decimal"/>
+      <w:lvlText w:val="%1.%2.%3.%4.%5.%6.%7.%8.%9."/>
+      <w:lvlJc w:val="left"/>
+      <w:pPr>
+        <w:ind w:left="4320" w:hanging="1440"/>
+      </w:pPr>
+    </w:lvl>
+  </w:abstractNum>
+  <w:num w:numId="1">
+    <w:abstractNumId w:val="0"/>
+  </w:num>
+</w:numbering>
 </file>
 
 <file path=word/styles.xml><?xml version="1.0" encoding="utf-8"?>
@@ -944,6 +2092,17 @@
     <w:semiHidden/>
     <w:unhideWhenUsed/>
   </w:style>
+  <w:style w:type="paragraph" w:styleId="ListParagraph">
+    <w:name w:val="List Paragraph"/>
+    <w:basedOn w:val="Normal"/>
+    <w:uiPriority w:val="34"/>
+    <w:qFormat/>
+    <w:rsid w:val="002721FB"/>
+    <w:pPr>
+      <w:ind w:left="720"/>
+      <w:contextualSpacing/>
+    </w:pPr>
+  </w:style>
 </w:styles>
 </file>
 

</xml_diff>

<commit_message>
Minor change too analysis
</commit_message>
<xml_diff>
--- a/Analysis.docx
+++ b/Analysis.docx
@@ -17,7 +17,20 @@
     </w:p>
     <w:p>
       <w:r>
-        <w:t>I intend to create a Viewer Reward Currency, which will reward members of a streamers community. For their time spent watching streams and chatting in discord and twitch. Further rewarding them for donating and subscribing</w:t>
+        <w:t>I intend to create a Viewer Reward Currency, which will reward me</w:t>
+      </w:r>
+      <w:r>
+        <w:t xml:space="preserve">mbers of a streamers community, </w:t>
+      </w:r>
+      <w:bookmarkStart w:id="0" w:name="_GoBack"/>
+      <w:bookmarkEnd w:id="0"/>
+      <w:proofErr w:type="gramStart"/>
+      <w:r>
+        <w:t>For</w:t>
+      </w:r>
+      <w:proofErr w:type="gramEnd"/>
+      <w:r>
+        <w:t xml:space="preserve"> their time spent watching streams and chatting in discord and twitch. Further rewarding them for donating and subscribing</w:t>
       </w:r>
       <w:r>
         <w:t>. The main improvement over similar systems is the ability to have discord and twitch accounts linked</w:t>
@@ -1678,8 +1691,6 @@
         </w:rPr>
         <w:t>Remove a song from queue</w:t>
       </w:r>
-      <w:bookmarkStart w:id="0" w:name="_GoBack"/>
-      <w:bookmarkEnd w:id="0"/>
     </w:p>
     <w:p>
       <w:pPr>

</xml_diff>